<commit_message>
need to do figures now
</commit_message>
<xml_diff>
--- a/manuscript/v2/v3/v5/v6/fig_captions_v6_mk.docx
+++ b/manuscript/v2/v3/v5/v6/fig_captions_v6_mk.docx
@@ -1,13 +1,10 @@
 
 <file path=word/document.xml><?xml version="1.0" encoding="utf-8"?>
-<w:document xmlns:wpc="http://schemas.microsoft.com/office/word/2010/wordprocessingCanvas" xmlns:cx="http://schemas.microsoft.com/office/drawing/2014/chartex" xmlns:cx1="http://schemas.microsoft.com/office/drawing/2015/9/8/chartex" xmlns:mc="http://schemas.openxmlformats.org/markup-compatibility/2006" xmlns:o="urn:schemas-microsoft-com:office:office" xmlns:r="http://schemas.openxmlformats.org/officeDocument/2006/relationships" xmlns:m="http://schemas.openxmlformats.org/officeDocument/2006/math" xmlns:v="urn:schemas-microsoft-com:vml" xmlns:wp14="http://schemas.microsoft.com/office/word/2010/wordprocessingDrawing" xmlns:wp="http://schemas.openxmlformats.org/drawingml/2006/wordprocessingDrawing" xmlns:w10="urn:schemas-microsoft-com:office:word" xmlns:w="http://schemas.openxmlformats.org/wordprocessingml/2006/main" xmlns:w14="http://schemas.microsoft.com/office/word/2010/wordml" xmlns:w15="http://schemas.microsoft.com/office/word/2012/wordml" xmlns:w16se="http://schemas.microsoft.com/office/word/2015/wordml/symex" xmlns:wpg="http://schemas.microsoft.com/office/word/2010/wordprocessingGroup" xmlns:wpi="http://schemas.microsoft.com/office/word/2010/wordprocessingInk" xmlns:wne="http://schemas.microsoft.com/office/word/2006/wordml" xmlns:wps="http://schemas.microsoft.com/office/word/2010/wordprocessingShape" mc:Ignorable="w14 w15 w16se wp14">
+<w:document xmlns:wpc="http://schemas.microsoft.com/office/word/2010/wordprocessingCanvas" xmlns:cx="http://schemas.microsoft.com/office/drawing/2014/chartex" xmlns:cx1="http://schemas.microsoft.com/office/drawing/2015/9/8/chartex" xmlns:cx2="http://schemas.microsoft.com/office/drawing/2015/10/21/chartex" xmlns:cx3="http://schemas.microsoft.com/office/drawing/2016/5/9/chartex" xmlns:cx4="http://schemas.microsoft.com/office/drawing/2016/5/10/chartex" xmlns:cx5="http://schemas.microsoft.com/office/drawing/2016/5/11/chartex" xmlns:cx6="http://schemas.microsoft.com/office/drawing/2016/5/12/chartex" xmlns:cx7="http://schemas.microsoft.com/office/drawing/2016/5/13/chartex" xmlns:cx8="http://schemas.microsoft.com/office/drawing/2016/5/14/chartex" xmlns:mc="http://schemas.openxmlformats.org/markup-compatibility/2006" xmlns:aink="http://schemas.microsoft.com/office/drawing/2016/ink" xmlns:am3d="http://schemas.microsoft.com/office/drawing/2017/model3d" xmlns:o="urn:schemas-microsoft-com:office:office" xmlns:oel="http://schemas.microsoft.com/office/2019/extlst" xmlns:r="http://schemas.openxmlformats.org/officeDocument/2006/relationships" xmlns:m="http://schemas.openxmlformats.org/officeDocument/2006/math" xmlns:v="urn:schemas-microsoft-com:vml" xmlns:wp14="http://schemas.microsoft.com/office/word/2010/wordprocessingDrawing" xmlns:wp="http://schemas.openxmlformats.org/drawingml/2006/wordprocessingDrawing" xmlns:w10="urn:schemas-microsoft-com:office:word" xmlns:w="http://schemas.openxmlformats.org/wordprocessingml/2006/main" xmlns:w14="http://schemas.microsoft.com/office/word/2010/wordml" xmlns:w15="http://schemas.microsoft.com/office/word/2012/wordml" xmlns:w16cex="http://schemas.microsoft.com/office/word/2018/wordml/cex" xmlns:w16cid="http://schemas.microsoft.com/office/word/2016/wordml/cid" xmlns:w16="http://schemas.microsoft.com/office/word/2018/wordml" xmlns:w16du="http://schemas.microsoft.com/office/word/2023/wordml/word16du" xmlns:w16sdtdh="http://schemas.microsoft.com/office/word/2020/wordml/sdtdatahash" xmlns:w16se="http://schemas.microsoft.com/office/word/2015/wordml/symex" xmlns:wpg="http://schemas.microsoft.com/office/word/2010/wordprocessingGroup" xmlns:wpi="http://schemas.microsoft.com/office/word/2010/wordprocessingInk" xmlns:wne="http://schemas.microsoft.com/office/word/2006/wordml" xmlns:wps="http://schemas.microsoft.com/office/word/2010/wordprocessingShape" mc:Ignorable="w14 w15 w16se w16cid w16 w16cex w16sdtdh w16du wp14">
   <w:body>
     <w:p>
       <w:pPr>
         <w:jc w:val="both"/>
-        <w:pPrChange w:id="0" w:author="Krämer, Martin" w:date="2024-11-26T08:30:00Z">
-          <w:pPr/>
-        </w:pPrChange>
       </w:pPr>
       <w:r>
         <w:rPr>
@@ -17,20 +14,12 @@
         <w:t>Figure 1:</w:t>
       </w:r>
       <w:r>
-        <w:t xml:space="preserve"> Dynamic MRI frames of knee motion during a full flexion-extension-flexion cycle. Each frame represents a 2-degree increment in knee angle. Fram</w:t>
-      </w:r>
-      <w:bookmarkStart w:id="1" w:name="_GoBack"/>
-      <w:bookmarkEnd w:id="1"/>
-      <w:r>
-        <w:t>e 0 shows maximum flexion, with subsequent frames progressing through extension and returning to flexion in the final frame.</w:t>
+        <w:t xml:space="preserve"> Dynamic MRI frames of knee motion during a full flexion-extension-flexion cycle. Each frame represents a 2-degree increment in knee angle. Frame 0 shows maximum flexion, with subsequent frames progressing through extension and returning to flexion in the final frame.</w:t>
       </w:r>
     </w:p>
     <w:p>
       <w:pPr>
         <w:jc w:val="both"/>
-        <w:pPrChange w:id="2" w:author="Krämer, Martin" w:date="2024-11-26T08:30:00Z">
-          <w:pPr/>
-        </w:pPrChange>
       </w:pPr>
       <w:r>
         <w:rPr>
@@ -56,58 +45,22 @@
       <w:r>
         <w:t xml:space="preserve">Visualization of the </w:t>
       </w:r>
-      <w:ins w:id="3" w:author="Krämer, Martin" w:date="2024-11-26T08:28:00Z">
-        <w:r>
-          <w:t xml:space="preserve">reference point </w:t>
-        </w:r>
-      </w:ins>
-      <w:r>
-        <w:t xml:space="preserve">transformation </w:t>
-      </w:r>
-      <w:del w:id="4" w:author="Krämer, Martin" w:date="2024-11-26T08:28:00Z">
-        <w:r>
-          <w:delText xml:space="preserve">computation process </w:delText>
-        </w:r>
-      </w:del>
-      <w:r>
-        <w:t>for the tibia</w:t>
-      </w:r>
-      <w:del w:id="5" w:author="Krämer, Martin" w:date="2024-11-26T08:28:00Z">
-        <w:r>
-          <w:delText xml:space="preserve"> edge</w:delText>
-        </w:r>
-      </w:del>
-      <w:r>
-        <w:t xml:space="preserve">. Left: Binary edge of the tibia (white) from a frame during knee extension with reference points (orange dots) from the initial frame, showing misalignment due to bone movement. Right: The same binary edge with reference points (green dots) after applying the </w:t>
-      </w:r>
-      <w:ins w:id="6" w:author="Krämer, Martin" w:date="2024-11-26T08:27:00Z">
-        <w:r>
-          <w:t xml:space="preserve">estimated </w:t>
-        </w:r>
-      </w:ins>
-      <w:r>
-        <w:t>optimal transformation parameters</w:t>
-      </w:r>
-      <w:del w:id="7" w:author="Krämer, Martin" w:date="2024-11-26T08:27:00Z">
-        <w:r>
-          <w:delText>, demonstrating successful alignment with the bone boundary</w:delText>
-        </w:r>
-      </w:del>
-      <w:r>
-        <w:t>.</w:t>
-      </w:r>
-      <w:del w:id="8" w:author="Krämer, Martin" w:date="2024-11-26T08:28:00Z">
-        <w:r>
-          <w:delText xml:space="preserve"> This illustrates how the algorithm transforms the reference points established in the first frame to match the bone position at any point during the motion cycle.</w:delText>
-        </w:r>
-      </w:del>
+      <w:r>
+        <w:t xml:space="preserve">reference point </w:t>
+      </w:r>
+      <w:r>
+        <w:t xml:space="preserve">transformation for the tibia. Left: Binary edge of the tibia (white) from a frame during knee extension with reference points (orange dots) from the initial frame, showing misalignment due to bone movement. Right: The same binary edge with reference points (green dots) after applying the </w:t>
+      </w:r>
+      <w:r>
+        <w:t xml:space="preserve">estimated </w:t>
+      </w:r>
+      <w:r>
+        <w:t>optimal transformation parameters.</w:t>
+      </w:r>
     </w:p>
     <w:p>
       <w:pPr>
         <w:jc w:val="both"/>
-        <w:pPrChange w:id="9" w:author="Krämer, Martin" w:date="2024-11-26T08:30:00Z">
-          <w:pPr/>
-        </w:pPrChange>
       </w:pPr>
       <w:r>
         <w:rPr>
@@ -137,22 +90,6 @@
     <w:p>
       <w:pPr>
         <w:jc w:val="both"/>
-        <w:rPr>
-          <w:del w:id="10" w:author="Krämer, Martin" w:date="2024-11-26T08:29:00Z"/>
-          <w:b/>
-          <w:bCs/>
-        </w:rPr>
-        <w:pPrChange w:id="11" w:author="Krämer, Martin" w:date="2024-11-26T08:30:00Z">
-          <w:pPr/>
-        </w:pPrChange>
-      </w:pPr>
-    </w:p>
-    <w:p>
-      <w:pPr>
-        <w:jc w:val="both"/>
-        <w:pPrChange w:id="12" w:author="Krämer, Martin" w:date="2024-11-26T08:30:00Z">
-          <w:pPr/>
-        </w:pPrChange>
       </w:pPr>
       <w:r>
         <w:rPr>
@@ -182,9 +119,6 @@
     <w:p>
       <w:pPr>
         <w:jc w:val="both"/>
-        <w:pPrChange w:id="13" w:author="Krämer, Martin" w:date="2024-11-26T08:30:00Z">
-          <w:pPr/>
-        </w:pPrChange>
       </w:pPr>
       <w:r>
         <w:rPr>
@@ -217,9 +151,6 @@
     <w:p>
       <w:pPr>
         <w:jc w:val="both"/>
-        <w:pPrChange w:id="14" w:author="Krämer, Martin" w:date="2024-11-26T08:30:00Z">
-          <w:pPr/>
-        </w:pPrChange>
       </w:pPr>
     </w:p>
     <w:sectPr>
@@ -232,16 +163,8 @@
 </w:document>
 </file>
 
-<file path=word/people.xml><?xml version="1.0" encoding="utf-8"?>
-<w15:people xmlns:wpc="http://schemas.microsoft.com/office/word/2010/wordprocessingCanvas" xmlns:cx="http://schemas.microsoft.com/office/drawing/2014/chartex" xmlns:cx1="http://schemas.microsoft.com/office/drawing/2015/9/8/chartex" xmlns:mc="http://schemas.openxmlformats.org/markup-compatibility/2006" xmlns:o="urn:schemas-microsoft-com:office:office" xmlns:r="http://schemas.openxmlformats.org/officeDocument/2006/relationships" xmlns:m="http://schemas.openxmlformats.org/officeDocument/2006/math" xmlns:v="urn:schemas-microsoft-com:vml" xmlns:wp14="http://schemas.microsoft.com/office/word/2010/wordprocessingDrawing" xmlns:wp="http://schemas.openxmlformats.org/drawingml/2006/wordprocessingDrawing" xmlns:w10="urn:schemas-microsoft-com:office:word" xmlns:w="http://schemas.openxmlformats.org/wordprocessingml/2006/main" xmlns:w14="http://schemas.microsoft.com/office/word/2010/wordml" xmlns:w15="http://schemas.microsoft.com/office/word/2012/wordml" xmlns:w16se="http://schemas.microsoft.com/office/word/2015/wordml/symex" xmlns:wpg="http://schemas.microsoft.com/office/word/2010/wordprocessingGroup" xmlns:wpi="http://schemas.microsoft.com/office/word/2010/wordprocessingInk" xmlns:wne="http://schemas.microsoft.com/office/word/2006/wordml" xmlns:wps="http://schemas.microsoft.com/office/word/2010/wordprocessingShape" mc:Ignorable="w14 w15 w16se wp14">
-  <w15:person w15:author="Krämer, Martin">
-    <w15:presenceInfo w15:providerId="None" w15:userId="Krämer, Martin"/>
-  </w15:person>
-</w15:people>
-</file>
-
 <file path=word/styles.xml><?xml version="1.0" encoding="utf-8"?>
-<w:styles xmlns:mc="http://schemas.openxmlformats.org/markup-compatibility/2006" xmlns:r="http://schemas.openxmlformats.org/officeDocument/2006/relationships" xmlns:w="http://schemas.openxmlformats.org/wordprocessingml/2006/main" xmlns:w14="http://schemas.microsoft.com/office/word/2010/wordml" xmlns:w15="http://schemas.microsoft.com/office/word/2012/wordml" xmlns:w16se="http://schemas.microsoft.com/office/word/2015/wordml/symex" mc:Ignorable="w14 w15 w16se">
+<w:styles xmlns:mc="http://schemas.openxmlformats.org/markup-compatibility/2006" xmlns:r="http://schemas.openxmlformats.org/officeDocument/2006/relationships" xmlns:w="http://schemas.openxmlformats.org/wordprocessingml/2006/main" xmlns:w14="http://schemas.microsoft.com/office/word/2010/wordml" xmlns:w15="http://schemas.microsoft.com/office/word/2012/wordml" xmlns:w16cex="http://schemas.microsoft.com/office/word/2018/wordml/cex" xmlns:w16cid="http://schemas.microsoft.com/office/word/2016/wordml/cid" xmlns:w16="http://schemas.microsoft.com/office/word/2018/wordml" xmlns:w16du="http://schemas.microsoft.com/office/word/2023/wordml/word16du" xmlns:w16sdtdh="http://schemas.microsoft.com/office/word/2020/wordml/sdtdatahash" xmlns:w16se="http://schemas.microsoft.com/office/word/2015/wordml/symex" mc:Ignorable="w14 w15 w16se w16cid w16 w16cex w16sdtdh w16du">
   <w:docDefaults>
     <w:rPrDefault>
       <w:rPr>
@@ -257,7 +180,7 @@
       </w:pPr>
     </w:pPrDefault>
   </w:docDefaults>
-  <w:latentStyles w:defLockedState="0" w:defUIPriority="99" w:defSemiHidden="0" w:defUnhideWhenUsed="0" w:defQFormat="0" w:count="371">
+  <w:latentStyles w:defLockedState="0" w:defUIPriority="99" w:defSemiHidden="0" w:defUnhideWhenUsed="0" w:defQFormat="0" w:count="376">
     <w:lsdException w:name="Normal" w:uiPriority="0" w:qFormat="1"/>
     <w:lsdException w:name="heading 1" w:uiPriority="9" w:qFormat="1"/>
     <w:lsdException w:name="heading 2" w:semiHidden="1" w:uiPriority="9" w:unhideWhenUsed="1" w:qFormat="1"/>
@@ -629,16 +552,21 @@
     <w:lsdException w:name="List Table 5 Dark Accent 6" w:uiPriority="50"/>
     <w:lsdException w:name="List Table 6 Colorful Accent 6" w:uiPriority="51"/>
     <w:lsdException w:name="List Table 7 Colorful Accent 6" w:uiPriority="52"/>
+    <w:lsdException w:name="Mention" w:semiHidden="1" w:unhideWhenUsed="1"/>
+    <w:lsdException w:name="Smart Hyperlink" w:semiHidden="1" w:unhideWhenUsed="1"/>
+    <w:lsdException w:name="Hashtag" w:semiHidden="1" w:unhideWhenUsed="1"/>
+    <w:lsdException w:name="Unresolved Mention" w:semiHidden="1" w:unhideWhenUsed="1"/>
+    <w:lsdException w:name="Smart Link" w:semiHidden="1" w:unhideWhenUsed="1"/>
   </w:latentStyles>
-  <w:style w:type="paragraph" w:default="1" w:styleId="Standard">
+  <w:style w:type="paragraph" w:default="1" w:styleId="Normal">
     <w:name w:val="Normal"/>
     <w:qFormat/>
   </w:style>
-  <w:style w:type="paragraph" w:styleId="berschrift1">
+  <w:style w:type="paragraph" w:styleId="Heading1">
     <w:name w:val="heading 1"/>
-    <w:basedOn w:val="Standard"/>
-    <w:next w:val="Standard"/>
-    <w:link w:val="berschrift1Zchn"/>
+    <w:basedOn w:val="Normal"/>
+    <w:next w:val="Normal"/>
+    <w:link w:val="Heading1Char"/>
     <w:uiPriority w:val="9"/>
     <w:qFormat/>
     <w:rsid w:val="008D4F20"/>
@@ -655,11 +583,11 @@
       <w:szCs w:val="40"/>
     </w:rPr>
   </w:style>
-  <w:style w:type="paragraph" w:styleId="berschrift2">
+  <w:style w:type="paragraph" w:styleId="Heading2">
     <w:name w:val="heading 2"/>
-    <w:basedOn w:val="Standard"/>
-    <w:next w:val="Standard"/>
-    <w:link w:val="berschrift2Zchn"/>
+    <w:basedOn w:val="Normal"/>
+    <w:next w:val="Normal"/>
+    <w:link w:val="Heading2Char"/>
     <w:uiPriority w:val="9"/>
     <w:semiHidden/>
     <w:unhideWhenUsed/>
@@ -678,11 +606,11 @@
       <w:szCs w:val="32"/>
     </w:rPr>
   </w:style>
-  <w:style w:type="paragraph" w:styleId="berschrift3">
+  <w:style w:type="paragraph" w:styleId="Heading3">
     <w:name w:val="heading 3"/>
-    <w:basedOn w:val="Standard"/>
-    <w:next w:val="Standard"/>
-    <w:link w:val="berschrift3Zchn"/>
+    <w:basedOn w:val="Normal"/>
+    <w:next w:val="Normal"/>
+    <w:link w:val="Heading3Char"/>
     <w:uiPriority w:val="9"/>
     <w:semiHidden/>
     <w:unhideWhenUsed/>
@@ -701,11 +629,11 @@
       <w:szCs w:val="28"/>
     </w:rPr>
   </w:style>
-  <w:style w:type="paragraph" w:styleId="berschrift4">
+  <w:style w:type="paragraph" w:styleId="Heading4">
     <w:name w:val="heading 4"/>
-    <w:basedOn w:val="Standard"/>
-    <w:next w:val="Standard"/>
-    <w:link w:val="berschrift4Zchn"/>
+    <w:basedOn w:val="Normal"/>
+    <w:next w:val="Normal"/>
+    <w:link w:val="Heading4Char"/>
     <w:uiPriority w:val="9"/>
     <w:semiHidden/>
     <w:unhideWhenUsed/>
@@ -724,11 +652,11 @@
       <w:color w:val="2E74B5" w:themeColor="accent1" w:themeShade="BF"/>
     </w:rPr>
   </w:style>
-  <w:style w:type="paragraph" w:styleId="berschrift5">
+  <w:style w:type="paragraph" w:styleId="Heading5">
     <w:name w:val="heading 5"/>
-    <w:basedOn w:val="Standard"/>
-    <w:next w:val="Standard"/>
-    <w:link w:val="berschrift5Zchn"/>
+    <w:basedOn w:val="Normal"/>
+    <w:next w:val="Normal"/>
+    <w:link w:val="Heading5Char"/>
     <w:uiPriority w:val="9"/>
     <w:semiHidden/>
     <w:unhideWhenUsed/>
@@ -745,11 +673,11 @@
       <w:color w:val="2E74B5" w:themeColor="accent1" w:themeShade="BF"/>
     </w:rPr>
   </w:style>
-  <w:style w:type="paragraph" w:styleId="berschrift6">
+  <w:style w:type="paragraph" w:styleId="Heading6">
     <w:name w:val="heading 6"/>
-    <w:basedOn w:val="Standard"/>
-    <w:next w:val="Standard"/>
-    <w:link w:val="berschrift6Zchn"/>
+    <w:basedOn w:val="Normal"/>
+    <w:next w:val="Normal"/>
+    <w:link w:val="Heading6Char"/>
     <w:uiPriority w:val="9"/>
     <w:semiHidden/>
     <w:unhideWhenUsed/>
@@ -768,11 +696,11 @@
       <w:color w:val="595959" w:themeColor="text1" w:themeTint="A6"/>
     </w:rPr>
   </w:style>
-  <w:style w:type="paragraph" w:styleId="berschrift7">
+  <w:style w:type="paragraph" w:styleId="Heading7">
     <w:name w:val="heading 7"/>
-    <w:basedOn w:val="Standard"/>
-    <w:next w:val="Standard"/>
-    <w:link w:val="berschrift7Zchn"/>
+    <w:basedOn w:val="Normal"/>
+    <w:next w:val="Normal"/>
+    <w:link w:val="Heading7Char"/>
     <w:uiPriority w:val="9"/>
     <w:semiHidden/>
     <w:unhideWhenUsed/>
@@ -789,11 +717,11 @@
       <w:color w:val="595959" w:themeColor="text1" w:themeTint="A6"/>
     </w:rPr>
   </w:style>
-  <w:style w:type="paragraph" w:styleId="berschrift8">
+  <w:style w:type="paragraph" w:styleId="Heading8">
     <w:name w:val="heading 8"/>
-    <w:basedOn w:val="Standard"/>
-    <w:next w:val="Standard"/>
-    <w:link w:val="berschrift8Zchn"/>
+    <w:basedOn w:val="Normal"/>
+    <w:next w:val="Normal"/>
+    <w:link w:val="Heading8Char"/>
     <w:uiPriority w:val="9"/>
     <w:semiHidden/>
     <w:unhideWhenUsed/>
@@ -812,11 +740,11 @@
       <w:color w:val="272727" w:themeColor="text1" w:themeTint="D8"/>
     </w:rPr>
   </w:style>
-  <w:style w:type="paragraph" w:styleId="berschrift9">
+  <w:style w:type="paragraph" w:styleId="Heading9">
     <w:name w:val="heading 9"/>
-    <w:basedOn w:val="Standard"/>
-    <w:next w:val="Standard"/>
-    <w:link w:val="berschrift9Zchn"/>
+    <w:basedOn w:val="Normal"/>
+    <w:next w:val="Normal"/>
+    <w:link w:val="Heading9Char"/>
     <w:uiPriority w:val="9"/>
     <w:semiHidden/>
     <w:unhideWhenUsed/>
@@ -833,13 +761,13 @@
       <w:color w:val="272727" w:themeColor="text1" w:themeTint="D8"/>
     </w:rPr>
   </w:style>
-  <w:style w:type="character" w:default="1" w:styleId="Absatz-Standardschriftart">
+  <w:style w:type="character" w:default="1" w:styleId="DefaultParagraphFont">
     <w:name w:val="Default Paragraph Font"/>
     <w:uiPriority w:val="1"/>
     <w:semiHidden/>
     <w:unhideWhenUsed/>
   </w:style>
-  <w:style w:type="table" w:default="1" w:styleId="NormaleTabelle">
+  <w:style w:type="table" w:default="1" w:styleId="TableNormal">
     <w:name w:val="Normal Table"/>
     <w:uiPriority w:val="99"/>
     <w:semiHidden/>
@@ -854,16 +782,16 @@
       </w:tblCellMar>
     </w:tblPr>
   </w:style>
-  <w:style w:type="numbering" w:default="1" w:styleId="KeineListe">
+  <w:style w:type="numbering" w:default="1" w:styleId="NoList">
     <w:name w:val="No List"/>
     <w:uiPriority w:val="99"/>
     <w:semiHidden/>
     <w:unhideWhenUsed/>
   </w:style>
-  <w:style w:type="character" w:customStyle="1" w:styleId="berschrift1Zchn">
-    <w:name w:val="Überschrift 1 Zchn"/>
-    <w:basedOn w:val="Absatz-Standardschriftart"/>
-    <w:link w:val="berschrift1"/>
+  <w:style w:type="character" w:customStyle="1" w:styleId="Heading1Char">
+    <w:name w:val="Heading 1 Char"/>
+    <w:basedOn w:val="DefaultParagraphFont"/>
+    <w:link w:val="Heading1"/>
     <w:uiPriority w:val="9"/>
     <w:rsid w:val="008D4F20"/>
     <w:rPr>
@@ -873,10 +801,10 @@
       <w:szCs w:val="40"/>
     </w:rPr>
   </w:style>
-  <w:style w:type="character" w:customStyle="1" w:styleId="berschrift2Zchn">
-    <w:name w:val="Überschrift 2 Zchn"/>
-    <w:basedOn w:val="Absatz-Standardschriftart"/>
-    <w:link w:val="berschrift2"/>
+  <w:style w:type="character" w:customStyle="1" w:styleId="Heading2Char">
+    <w:name w:val="Heading 2 Char"/>
+    <w:basedOn w:val="DefaultParagraphFont"/>
+    <w:link w:val="Heading2"/>
     <w:uiPriority w:val="9"/>
     <w:semiHidden/>
     <w:rsid w:val="008D4F20"/>
@@ -887,10 +815,10 @@
       <w:szCs w:val="32"/>
     </w:rPr>
   </w:style>
-  <w:style w:type="character" w:customStyle="1" w:styleId="berschrift3Zchn">
-    <w:name w:val="Überschrift 3 Zchn"/>
-    <w:basedOn w:val="Absatz-Standardschriftart"/>
-    <w:link w:val="berschrift3"/>
+  <w:style w:type="character" w:customStyle="1" w:styleId="Heading3Char">
+    <w:name w:val="Heading 3 Char"/>
+    <w:basedOn w:val="DefaultParagraphFont"/>
+    <w:link w:val="Heading3"/>
     <w:uiPriority w:val="9"/>
     <w:semiHidden/>
     <w:rsid w:val="008D4F20"/>
@@ -901,10 +829,10 @@
       <w:szCs w:val="28"/>
     </w:rPr>
   </w:style>
-  <w:style w:type="character" w:customStyle="1" w:styleId="berschrift4Zchn">
-    <w:name w:val="Überschrift 4 Zchn"/>
-    <w:basedOn w:val="Absatz-Standardschriftart"/>
-    <w:link w:val="berschrift4"/>
+  <w:style w:type="character" w:customStyle="1" w:styleId="Heading4Char">
+    <w:name w:val="Heading 4 Char"/>
+    <w:basedOn w:val="DefaultParagraphFont"/>
+    <w:link w:val="Heading4"/>
     <w:uiPriority w:val="9"/>
     <w:semiHidden/>
     <w:rsid w:val="008D4F20"/>
@@ -915,10 +843,10 @@
       <w:color w:val="2E74B5" w:themeColor="accent1" w:themeShade="BF"/>
     </w:rPr>
   </w:style>
-  <w:style w:type="character" w:customStyle="1" w:styleId="berschrift5Zchn">
-    <w:name w:val="Überschrift 5 Zchn"/>
-    <w:basedOn w:val="Absatz-Standardschriftart"/>
-    <w:link w:val="berschrift5"/>
+  <w:style w:type="character" w:customStyle="1" w:styleId="Heading5Char">
+    <w:name w:val="Heading 5 Char"/>
+    <w:basedOn w:val="DefaultParagraphFont"/>
+    <w:link w:val="Heading5"/>
     <w:uiPriority w:val="9"/>
     <w:semiHidden/>
     <w:rsid w:val="008D4F20"/>
@@ -927,10 +855,10 @@
       <w:color w:val="2E74B5" w:themeColor="accent1" w:themeShade="BF"/>
     </w:rPr>
   </w:style>
-  <w:style w:type="character" w:customStyle="1" w:styleId="berschrift6Zchn">
-    <w:name w:val="Überschrift 6 Zchn"/>
-    <w:basedOn w:val="Absatz-Standardschriftart"/>
-    <w:link w:val="berschrift6"/>
+  <w:style w:type="character" w:customStyle="1" w:styleId="Heading6Char">
+    <w:name w:val="Heading 6 Char"/>
+    <w:basedOn w:val="DefaultParagraphFont"/>
+    <w:link w:val="Heading6"/>
     <w:uiPriority w:val="9"/>
     <w:semiHidden/>
     <w:rsid w:val="008D4F20"/>
@@ -941,10 +869,10 @@
       <w:color w:val="595959" w:themeColor="text1" w:themeTint="A6"/>
     </w:rPr>
   </w:style>
-  <w:style w:type="character" w:customStyle="1" w:styleId="berschrift7Zchn">
-    <w:name w:val="Überschrift 7 Zchn"/>
-    <w:basedOn w:val="Absatz-Standardschriftart"/>
-    <w:link w:val="berschrift7"/>
+  <w:style w:type="character" w:customStyle="1" w:styleId="Heading7Char">
+    <w:name w:val="Heading 7 Char"/>
+    <w:basedOn w:val="DefaultParagraphFont"/>
+    <w:link w:val="Heading7"/>
     <w:uiPriority w:val="9"/>
     <w:semiHidden/>
     <w:rsid w:val="008D4F20"/>
@@ -953,10 +881,10 @@
       <w:color w:val="595959" w:themeColor="text1" w:themeTint="A6"/>
     </w:rPr>
   </w:style>
-  <w:style w:type="character" w:customStyle="1" w:styleId="berschrift8Zchn">
-    <w:name w:val="Überschrift 8 Zchn"/>
-    <w:basedOn w:val="Absatz-Standardschriftart"/>
-    <w:link w:val="berschrift8"/>
+  <w:style w:type="character" w:customStyle="1" w:styleId="Heading8Char">
+    <w:name w:val="Heading 8 Char"/>
+    <w:basedOn w:val="DefaultParagraphFont"/>
+    <w:link w:val="Heading8"/>
     <w:uiPriority w:val="9"/>
     <w:semiHidden/>
     <w:rsid w:val="008D4F20"/>
@@ -967,10 +895,10 @@
       <w:color w:val="272727" w:themeColor="text1" w:themeTint="D8"/>
     </w:rPr>
   </w:style>
-  <w:style w:type="character" w:customStyle="1" w:styleId="berschrift9Zchn">
-    <w:name w:val="Überschrift 9 Zchn"/>
-    <w:basedOn w:val="Absatz-Standardschriftart"/>
-    <w:link w:val="berschrift9"/>
+  <w:style w:type="character" w:customStyle="1" w:styleId="Heading9Char">
+    <w:name w:val="Heading 9 Char"/>
+    <w:basedOn w:val="DefaultParagraphFont"/>
+    <w:link w:val="Heading9"/>
     <w:uiPriority w:val="9"/>
     <w:semiHidden/>
     <w:rsid w:val="008D4F20"/>
@@ -979,11 +907,11 @@
       <w:color w:val="272727" w:themeColor="text1" w:themeTint="D8"/>
     </w:rPr>
   </w:style>
-  <w:style w:type="paragraph" w:styleId="Titel">
+  <w:style w:type="paragraph" w:styleId="Title">
     <w:name w:val="Title"/>
-    <w:basedOn w:val="Standard"/>
-    <w:next w:val="Standard"/>
-    <w:link w:val="TitelZchn"/>
+    <w:basedOn w:val="Normal"/>
+    <w:next w:val="Normal"/>
+    <w:link w:val="TitleChar"/>
     <w:uiPriority w:val="10"/>
     <w:qFormat/>
     <w:rsid w:val="008D4F20"/>
@@ -999,10 +927,10 @@
       <w:szCs w:val="56"/>
     </w:rPr>
   </w:style>
-  <w:style w:type="character" w:customStyle="1" w:styleId="TitelZchn">
-    <w:name w:val="Titel Zchn"/>
-    <w:basedOn w:val="Absatz-Standardschriftart"/>
-    <w:link w:val="Titel"/>
+  <w:style w:type="character" w:customStyle="1" w:styleId="TitleChar">
+    <w:name w:val="Title Char"/>
+    <w:basedOn w:val="DefaultParagraphFont"/>
+    <w:link w:val="Title"/>
     <w:uiPriority w:val="10"/>
     <w:rsid w:val="008D4F20"/>
     <w:rPr>
@@ -1013,11 +941,11 @@
       <w:szCs w:val="56"/>
     </w:rPr>
   </w:style>
-  <w:style w:type="paragraph" w:styleId="Untertitel">
+  <w:style w:type="paragraph" w:styleId="Subtitle">
     <w:name w:val="Subtitle"/>
-    <w:basedOn w:val="Standard"/>
-    <w:next w:val="Standard"/>
-    <w:link w:val="UntertitelZchn"/>
+    <w:basedOn w:val="Normal"/>
+    <w:next w:val="Normal"/>
+    <w:link w:val="SubtitleChar"/>
     <w:uiPriority w:val="11"/>
     <w:qFormat/>
     <w:rsid w:val="008D4F20"/>
@@ -1034,10 +962,10 @@
       <w:szCs w:val="28"/>
     </w:rPr>
   </w:style>
-  <w:style w:type="character" w:customStyle="1" w:styleId="UntertitelZchn">
-    <w:name w:val="Untertitel Zchn"/>
-    <w:basedOn w:val="Absatz-Standardschriftart"/>
-    <w:link w:val="Untertitel"/>
+  <w:style w:type="character" w:customStyle="1" w:styleId="SubtitleChar">
+    <w:name w:val="Subtitle Char"/>
+    <w:basedOn w:val="DefaultParagraphFont"/>
+    <w:link w:val="Subtitle"/>
     <w:uiPriority w:val="11"/>
     <w:rsid w:val="008D4F20"/>
     <w:rPr>
@@ -1048,11 +976,11 @@
       <w:szCs w:val="28"/>
     </w:rPr>
   </w:style>
-  <w:style w:type="paragraph" w:styleId="Zitat">
+  <w:style w:type="paragraph" w:styleId="Quote">
     <w:name w:val="Quote"/>
-    <w:basedOn w:val="Standard"/>
-    <w:next w:val="Standard"/>
-    <w:link w:val="ZitatZchn"/>
+    <w:basedOn w:val="Normal"/>
+    <w:next w:val="Normal"/>
+    <w:link w:val="QuoteChar"/>
     <w:uiPriority w:val="29"/>
     <w:qFormat/>
     <w:rsid w:val="008D4F20"/>
@@ -1066,10 +994,10 @@
       <w:color w:val="404040" w:themeColor="text1" w:themeTint="BF"/>
     </w:rPr>
   </w:style>
-  <w:style w:type="character" w:customStyle="1" w:styleId="ZitatZchn">
-    <w:name w:val="Zitat Zchn"/>
-    <w:basedOn w:val="Absatz-Standardschriftart"/>
-    <w:link w:val="Zitat"/>
+  <w:style w:type="character" w:customStyle="1" w:styleId="QuoteChar">
+    <w:name w:val="Quote Char"/>
+    <w:basedOn w:val="DefaultParagraphFont"/>
+    <w:link w:val="Quote"/>
     <w:uiPriority w:val="29"/>
     <w:rsid w:val="008D4F20"/>
     <w:rPr>
@@ -1078,9 +1006,9 @@
       <w:color w:val="404040" w:themeColor="text1" w:themeTint="BF"/>
     </w:rPr>
   </w:style>
-  <w:style w:type="paragraph" w:styleId="Listenabsatz">
+  <w:style w:type="paragraph" w:styleId="ListParagraph">
     <w:name w:val="List Paragraph"/>
-    <w:basedOn w:val="Standard"/>
+    <w:basedOn w:val="Normal"/>
     <w:uiPriority w:val="34"/>
     <w:qFormat/>
     <w:rsid w:val="008D4F20"/>
@@ -1089,9 +1017,9 @@
       <w:contextualSpacing/>
     </w:pPr>
   </w:style>
-  <w:style w:type="character" w:styleId="IntensiveHervorhebung">
+  <w:style w:type="character" w:styleId="IntenseEmphasis">
     <w:name w:val="Intense Emphasis"/>
-    <w:basedOn w:val="Absatz-Standardschriftart"/>
+    <w:basedOn w:val="DefaultParagraphFont"/>
     <w:uiPriority w:val="21"/>
     <w:qFormat/>
     <w:rsid w:val="008D4F20"/>
@@ -1101,11 +1029,11 @@
       <w:color w:val="2E74B5" w:themeColor="accent1" w:themeShade="BF"/>
     </w:rPr>
   </w:style>
-  <w:style w:type="paragraph" w:styleId="IntensivesZitat">
+  <w:style w:type="paragraph" w:styleId="IntenseQuote">
     <w:name w:val="Intense Quote"/>
-    <w:basedOn w:val="Standard"/>
-    <w:next w:val="Standard"/>
-    <w:link w:val="IntensivesZitatZchn"/>
+    <w:basedOn w:val="Normal"/>
+    <w:next w:val="Normal"/>
+    <w:link w:val="IntenseQuoteChar"/>
     <w:uiPriority w:val="30"/>
     <w:qFormat/>
     <w:rsid w:val="008D4F20"/>
@@ -1124,10 +1052,10 @@
       <w:color w:val="2E74B5" w:themeColor="accent1" w:themeShade="BF"/>
     </w:rPr>
   </w:style>
-  <w:style w:type="character" w:customStyle="1" w:styleId="IntensivesZitatZchn">
-    <w:name w:val="Intensives Zitat Zchn"/>
-    <w:basedOn w:val="Absatz-Standardschriftart"/>
-    <w:link w:val="IntensivesZitat"/>
+  <w:style w:type="character" w:customStyle="1" w:styleId="IntenseQuoteChar">
+    <w:name w:val="Intense Quote Char"/>
+    <w:basedOn w:val="DefaultParagraphFont"/>
+    <w:link w:val="IntenseQuote"/>
     <w:uiPriority w:val="30"/>
     <w:rsid w:val="008D4F20"/>
     <w:rPr>
@@ -1136,9 +1064,9 @@
       <w:color w:val="2E74B5" w:themeColor="accent1" w:themeShade="BF"/>
     </w:rPr>
   </w:style>
-  <w:style w:type="character" w:styleId="IntensiverVerweis">
+  <w:style w:type="character" w:styleId="IntenseReference">
     <w:name w:val="Intense Reference"/>
-    <w:basedOn w:val="Absatz-Standardschriftart"/>
+    <w:basedOn w:val="DefaultParagraphFont"/>
     <w:uiPriority w:val="32"/>
     <w:qFormat/>
     <w:rsid w:val="008D4F20"/>
@@ -1150,10 +1078,10 @@
       <w:spacing w:val="5"/>
     </w:rPr>
   </w:style>
-  <w:style w:type="paragraph" w:styleId="Sprechblasentext">
+  <w:style w:type="paragraph" w:styleId="BalloonText">
     <w:name w:val="Balloon Text"/>
-    <w:basedOn w:val="Standard"/>
-    <w:link w:val="SprechblasentextZchn"/>
+    <w:basedOn w:val="Normal"/>
+    <w:link w:val="BalloonTextChar"/>
     <w:uiPriority w:val="99"/>
     <w:semiHidden/>
     <w:unhideWhenUsed/>
@@ -1167,10 +1095,10 @@
       <w:szCs w:val="18"/>
     </w:rPr>
   </w:style>
-  <w:style w:type="character" w:customStyle="1" w:styleId="SprechblasentextZchn">
-    <w:name w:val="Sprechblasentext Zchn"/>
-    <w:basedOn w:val="Absatz-Standardschriftart"/>
-    <w:link w:val="Sprechblasentext"/>
+  <w:style w:type="character" w:customStyle="1" w:styleId="BalloonTextChar">
+    <w:name w:val="Balloon Text Char"/>
+    <w:basedOn w:val="DefaultParagraphFont"/>
+    <w:link w:val="BalloonText"/>
     <w:uiPriority w:val="99"/>
     <w:semiHidden/>
     <w:rsid w:val="00E508C7"/>
@@ -1179,6 +1107,16 @@
       <w:sz w:val="18"/>
       <w:szCs w:val="18"/>
     </w:rPr>
+  </w:style>
+  <w:style w:type="paragraph" w:styleId="Revision">
+    <w:name w:val="Revision"/>
+    <w:hidden/>
+    <w:uiPriority w:val="99"/>
+    <w:semiHidden/>
+    <w:rsid w:val="00567B08"/>
+    <w:pPr>
+      <w:spacing w:after="0" w:line="240" w:lineRule="auto"/>
+    </w:pPr>
   </w:style>
 </w:styles>
 </file>

</xml_diff>